<commit_message>
chore(marketing): finalisasi sementara sebelum mengerjakan penyesuain fitur
</commit_message>
<xml_diff>
--- a/public/templates/PPJB/PPJB (KPR) ADL.docx
+++ b/public/templates/PPJB/PPJB (KPR) ADL.docx
@@ -5069,6 +5069,172 @@
           <w:szCs w:val="18"/>
         </w:rPr>
         <w:t>)</w:t>
+      </w:r>
+    </w:p>
+    <w:p>
+      <w:pPr>
+        <w:pStyle w:val="ListParagraph"/>
+        <w:numPr>
+          <w:ilvl w:val="0"/>
+          <w:numId w:val="3"/>
+        </w:numPr>
+        <w:tabs>
+          <w:tab w:val="left" w:pos="993"/>
+        </w:tabs>
+        <w:spacing w:line="276" w:lineRule="auto"/>
+        <w:contextualSpacing/>
+        <w:rPr>
+          <w:rFonts w:asciiTheme="majorHAnsi" w:eastAsia="Arial" w:hAnsiTheme="majorHAnsi" w:cs="Tahoma"/>
+          <w:sz w:val="18"/>
+          <w:szCs w:val="18"/>
+        </w:rPr>
+      </w:pPr>
+      <w:r>
+        <w:rPr>
+          <w:rFonts w:asciiTheme="majorHAnsi" w:eastAsia="Arial" w:hAnsiTheme="majorHAnsi" w:cs="Tahoma"/>
+          <w:color w:val="000000" w:themeColor="text1"/>
+          <w:sz w:val="18"/>
+          <w:szCs w:val="18"/>
+        </w:rPr>
+        <w:t xml:space="preserve">Pajak Bumi dan </w:t>
+      </w:r>
+      <w:proofErr w:type="spellStart"/>
+      <w:r>
+        <w:rPr>
+          <w:rFonts w:asciiTheme="majorHAnsi" w:eastAsia="Arial" w:hAnsiTheme="majorHAnsi" w:cs="Tahoma"/>
+          <w:color w:val="000000" w:themeColor="text1"/>
+          <w:sz w:val="18"/>
+          <w:szCs w:val="18"/>
+        </w:rPr>
+        <w:t>Bangunan</w:t>
+      </w:r>
+      <w:proofErr w:type="spellEnd"/>
+      <w:r>
+        <w:rPr>
+          <w:rFonts w:asciiTheme="majorHAnsi" w:eastAsia="Arial" w:hAnsiTheme="majorHAnsi" w:cs="Tahoma"/>
+          <w:color w:val="000000" w:themeColor="text1"/>
+          <w:sz w:val="18"/>
+          <w:szCs w:val="18"/>
+        </w:rPr>
+        <w:t xml:space="preserve"> (PBB) </w:t>
+      </w:r>
+    </w:p>
+    <w:p>
+      <w:pPr>
+        <w:pStyle w:val="ListParagraph"/>
+        <w:numPr>
+          <w:ilvl w:val="0"/>
+          <w:numId w:val="3"/>
+        </w:numPr>
+        <w:tabs>
+          <w:tab w:val="left" w:pos="993"/>
+        </w:tabs>
+        <w:spacing w:line="276" w:lineRule="auto"/>
+        <w:contextualSpacing/>
+        <w:rPr>
+          <w:rFonts w:asciiTheme="majorHAnsi" w:eastAsia="Arial" w:hAnsiTheme="majorHAnsi" w:cs="Tahoma"/>
+          <w:sz w:val="18"/>
+          <w:szCs w:val="18"/>
+        </w:rPr>
+      </w:pPr>
+      <w:proofErr w:type="spellStart"/>
+      <w:r>
+        <w:rPr>
+          <w:rFonts w:asciiTheme="majorHAnsi" w:eastAsia="Arial" w:hAnsiTheme="majorHAnsi" w:cs="Tahoma"/>
+          <w:color w:val="000000" w:themeColor="text1"/>
+          <w:sz w:val="18"/>
+          <w:szCs w:val="18"/>
+        </w:rPr>
+        <w:t>Materai</w:t>
+      </w:r>
+      <w:proofErr w:type="spellEnd"/>
+      <w:r>
+        <w:rPr>
+          <w:rFonts w:asciiTheme="majorHAnsi" w:eastAsia="Arial" w:hAnsiTheme="majorHAnsi" w:cs="Tahoma"/>
+          <w:color w:val="000000" w:themeColor="text1"/>
+          <w:sz w:val="18"/>
+          <w:szCs w:val="18"/>
+        </w:rPr>
+        <w:t xml:space="preserve"> yang </w:t>
+      </w:r>
+      <w:proofErr w:type="spellStart"/>
+      <w:r>
+        <w:rPr>
+          <w:rFonts w:asciiTheme="majorHAnsi" w:eastAsia="Arial" w:hAnsiTheme="majorHAnsi" w:cs="Tahoma"/>
+          <w:color w:val="000000" w:themeColor="text1"/>
+          <w:sz w:val="18"/>
+          <w:szCs w:val="18"/>
+        </w:rPr>
+        <w:t>berkaitan</w:t>
+      </w:r>
+      <w:proofErr w:type="spellEnd"/>
+      <w:r>
+        <w:rPr>
+          <w:rFonts w:asciiTheme="majorHAnsi" w:eastAsia="Arial" w:hAnsiTheme="majorHAnsi" w:cs="Tahoma"/>
+          <w:color w:val="000000" w:themeColor="text1"/>
+          <w:sz w:val="18"/>
+          <w:szCs w:val="18"/>
+        </w:rPr>
+        <w:t xml:space="preserve"> </w:t>
+      </w:r>
+      <w:proofErr w:type="spellStart"/>
+      <w:r>
+        <w:rPr>
+          <w:rFonts w:asciiTheme="majorHAnsi" w:eastAsia="Arial" w:hAnsiTheme="majorHAnsi" w:cs="Tahoma"/>
+          <w:color w:val="000000" w:themeColor="text1"/>
+          <w:sz w:val="18"/>
+          <w:szCs w:val="18"/>
+        </w:rPr>
+        <w:t>dengan</w:t>
+      </w:r>
+      <w:proofErr w:type="spellEnd"/>
+      <w:r>
+        <w:rPr>
+          <w:rFonts w:asciiTheme="majorHAnsi" w:eastAsia="Arial" w:hAnsiTheme="majorHAnsi" w:cs="Tahoma"/>
+          <w:color w:val="000000" w:themeColor="text1"/>
+          <w:sz w:val="18"/>
+          <w:szCs w:val="18"/>
+        </w:rPr>
+        <w:t xml:space="preserve"> proses KPR di Bank</w:t>
+      </w:r>
+    </w:p>
+    <w:p>
+      <w:pPr>
+        <w:pStyle w:val="ListParagraph"/>
+        <w:numPr>
+          <w:ilvl w:val="0"/>
+          <w:numId w:val="3"/>
+        </w:numPr>
+        <w:tabs>
+          <w:tab w:val="left" w:pos="993"/>
+        </w:tabs>
+        <w:spacing w:line="276" w:lineRule="auto"/>
+        <w:contextualSpacing/>
+        <w:rPr>
+          <w:rFonts w:asciiTheme="majorHAnsi" w:eastAsia="Arial" w:hAnsiTheme="majorHAnsi" w:cs="Tahoma"/>
+          <w:sz w:val="18"/>
+          <w:szCs w:val="18"/>
+        </w:rPr>
+      </w:pPr>
+      <w:proofErr w:type="spellStart"/>
+      <w:r>
+        <w:rPr>
+          <w:rFonts w:asciiTheme="majorHAnsi" w:eastAsia="Arial" w:hAnsiTheme="majorHAnsi" w:cs="Tahoma"/>
+          <w:color w:val="000000" w:themeColor="text1"/>
+          <w:sz w:val="18"/>
+          <w:szCs w:val="18"/>
+        </w:rPr>
+        <w:t>Asuransi</w:t>
+      </w:r>
+      <w:proofErr w:type="spellEnd"/>
+      <w:r>
+        <w:rPr>
+          <w:rFonts w:asciiTheme="majorHAnsi" w:eastAsia="Arial" w:hAnsiTheme="majorHAnsi" w:cs="Tahoma"/>
+          <w:color w:val="000000" w:themeColor="text1"/>
+          <w:sz w:val="18"/>
+          <w:szCs w:val="18"/>
+        </w:rPr>
+        <w:t xml:space="preserve"> Program Bank</w:t>
       </w:r>
     </w:p>
     <w:p>
@@ -6968,6 +7134,7 @@
           <w:sz w:val="18"/>
           <w:szCs w:val="18"/>
         </w:rPr>
+        <w:lastRenderedPageBreak/>
         <w:t xml:space="preserve">PIHAK KEDUA </w:t>
       </w:r>
       <w:proofErr w:type="spellStart"/>
@@ -7215,7 +7382,6 @@
           <w:szCs w:val="18"/>
           <w:lang w:val="id-ID"/>
         </w:rPr>
-        <w:lastRenderedPageBreak/>
         <w:t xml:space="preserve">Untuk tiap-tiap pembayaran (angsuran dan denda) yang dilakukan PIHAK KEDUA kepada PIHAK PERTAMA harus dilakukan ke alamat kantor pemasaran PIHAK PERTAMA atau transfer bank ke rekening PIHAK PERTAMA di rekening </w:t>
       </w:r>
       <w:r>
@@ -11150,6 +11316,7 @@
           <w:sz w:val="18"/>
           <w:szCs w:val="18"/>
         </w:rPr>
+        <w:lastRenderedPageBreak/>
         <w:t>Pengembalian</w:t>
       </w:r>
       <w:proofErr w:type="spellEnd"/>
@@ -17132,16 +17299,7 @@
           <w:sz w:val="18"/>
           <w:szCs w:val="18"/>
         </w:rPr>
-        <w:t xml:space="preserve"> PIHAK </w:t>
-      </w:r>
-      <w:r>
-        <w:rPr>
-          <w:rFonts w:asciiTheme="majorHAnsi" w:eastAsia="Arial" w:hAnsiTheme="majorHAnsi" w:cs="Tahoma"/>
-          <w:sz w:val="18"/>
-          <w:szCs w:val="18"/>
-        </w:rPr>
-        <w:lastRenderedPageBreak/>
-        <w:t xml:space="preserve">KEDUA, </w:t>
+        <w:t xml:space="preserve"> PIHAK KEDUA, </w:t>
       </w:r>
       <w:proofErr w:type="spellStart"/>
       <w:r>
@@ -24004,15 +24162,7 @@
                                 <w:sz w:val="18"/>
                                 <w:szCs w:val="18"/>
                               </w:rPr>
-                              <w:t xml:space="preserve">Staff </w:t>
-                            </w:r>
-                            <w:r>
-                              <w:rPr>
-                                <w:rFonts w:asciiTheme="majorHAnsi" w:hAnsiTheme="majorHAnsi" w:cs="Tahoma"/>
-                                <w:sz w:val="18"/>
-                                <w:szCs w:val="18"/>
-                              </w:rPr>
-                              <w:t>Keuangan</w:t>
+                              <w:t>Staff Keuangan</w:t>
                             </w:r>
                           </w:p>
                         </w:txbxContent>
@@ -26545,6 +26695,36 @@
   </w:num>
   <w:num w:numId="15" w16cid:durableId="1363169548">
     <w:abstractNumId w:val="7"/>
+  </w:num>
+  <w:num w:numId="16" w16cid:durableId="874345567">
+    <w:abstractNumId w:val="11"/>
+    <w:lvlOverride w:ilvl="0">
+      <w:startOverride w:val="1"/>
+    </w:lvlOverride>
+    <w:lvlOverride w:ilvl="1">
+      <w:startOverride w:val="1"/>
+    </w:lvlOverride>
+    <w:lvlOverride w:ilvl="2">
+      <w:startOverride w:val="1"/>
+    </w:lvlOverride>
+    <w:lvlOverride w:ilvl="3">
+      <w:startOverride w:val="1"/>
+    </w:lvlOverride>
+    <w:lvlOverride w:ilvl="4">
+      <w:startOverride w:val="1"/>
+    </w:lvlOverride>
+    <w:lvlOverride w:ilvl="5">
+      <w:startOverride w:val="1"/>
+    </w:lvlOverride>
+    <w:lvlOverride w:ilvl="6">
+      <w:startOverride w:val="1"/>
+    </w:lvlOverride>
+    <w:lvlOverride w:ilvl="7">
+      <w:startOverride w:val="1"/>
+    </w:lvlOverride>
+    <w:lvlOverride w:ilvl="8">
+      <w:startOverride w:val="1"/>
+    </w:lvlOverride>
   </w:num>
 </w:numbering>
 </file>
@@ -27551,10 +27731,6 @@
 </file>
 
 <file path=customXml/item1.xml><?xml version="1.0" encoding="utf-8"?>
-<b:Sources xmlns:b="http://schemas.openxmlformats.org/officeDocument/2006/bibliography" xmlns="http://schemas.openxmlformats.org/officeDocument/2006/bibliography" SelectedStyle="\APA.XSL" StyleName="APA"/>
-</file>
-
-<file path=customXml/item2.xml><?xml version="1.0" encoding="utf-8"?>
 <s:customData xmlns="http://www.wps.cn/officeDocument/2013/wpsCustomData" xmlns:s="http://www.wps.cn/officeDocument/2013/wpsCustomData">
   <customSectProps/>
   <customShpExts>
@@ -27563,18 +27739,22 @@
 </s:customData>
 </file>
 
+<file path=customXml/item2.xml><?xml version="1.0" encoding="utf-8"?>
+<b:Sources xmlns:b="http://schemas.openxmlformats.org/officeDocument/2006/bibliography" xmlns="http://schemas.openxmlformats.org/officeDocument/2006/bibliography" SelectedStyle="\APA.XSL" StyleName="APA"/>
+</file>
+
 <file path=customXml/itemProps1.xml><?xml version="1.0" encoding="utf-8"?>
+<ds:datastoreItem xmlns:ds="http://schemas.openxmlformats.org/officeDocument/2006/customXml" ds:itemID="{B1977F7D-205B-4081-913C-38D41E755F92}">
+  <ds:schemaRefs>
+    <ds:schemaRef ds:uri="http://www.wps.cn/officeDocument/2013/wpsCustomData"/>
+  </ds:schemaRefs>
+</ds:datastoreItem>
+</file>
+
+<file path=customXml/itemProps2.xml><?xml version="1.0" encoding="utf-8"?>
 <ds:datastoreItem xmlns:ds="http://schemas.openxmlformats.org/officeDocument/2006/customXml" ds:itemID="{77DC3C39-481E-474D-AE4A-E228FA88610D}">
   <ds:schemaRefs>
     <ds:schemaRef ds:uri="http://schemas.openxmlformats.org/officeDocument/2006/bibliography"/>
   </ds:schemaRefs>
 </ds:datastoreItem>
-</file>
-
-<file path=customXml/itemProps2.xml><?xml version="1.0" encoding="utf-8"?>
-<ds:datastoreItem xmlns:ds="http://schemas.openxmlformats.org/officeDocument/2006/customXml" ds:itemID="{B1977F7D-205B-4081-913C-38D41E755F92}">
-  <ds:schemaRefs>
-    <ds:schemaRef ds:uri="http://www.wps.cn/officeDocument/2013/wpsCustomData"/>
-  </ds:schemaRefs>
-</ds:datastoreItem>
 </file>
</xml_diff>

<commit_message>
feat(marketing): penyesuaian bonus KPR pada pemesanan unit & print PPJB
- Penyesuaian input & snapshot Bonus KPR saat pembuatan pemesanan unit
- Penyesuaian print PPJB KPR (promo + bonus KPR)
- Penyesuaian print PPJB Cash (promo + bonus cash)
</commit_message>
<xml_diff>
--- a/public/templates/PPJB/PPJB (KPR) ADL.docx
+++ b/public/templates/PPJB/PPJB (KPR) ADL.docx
@@ -4383,379 +4383,6 @@
         <w:t xml:space="preserve"> :</w:t>
       </w:r>
       <w:proofErr w:type="gramEnd"/>
-    </w:p>
-    <w:p>
-      <w:pPr>
-        <w:pStyle w:val="ListParagraph"/>
-        <w:numPr>
-          <w:ilvl w:val="0"/>
-          <w:numId w:val="15"/>
-        </w:numPr>
-        <w:tabs>
-          <w:tab w:val="left" w:pos="993"/>
-        </w:tabs>
-        <w:spacing w:line="276" w:lineRule="auto"/>
-        <w:contextualSpacing/>
-        <w:rPr>
-          <w:rFonts w:asciiTheme="majorHAnsi" w:eastAsia="Arial" w:hAnsiTheme="majorHAnsi" w:cs="Tahoma"/>
-          <w:sz w:val="18"/>
-          <w:szCs w:val="18"/>
-        </w:rPr>
-      </w:pPr>
-      <w:r>
-        <w:rPr>
-          <w:rFonts w:asciiTheme="majorHAnsi" w:eastAsia="Arial" w:hAnsiTheme="majorHAnsi" w:cs="Tahoma"/>
-          <w:sz w:val="18"/>
-          <w:szCs w:val="18"/>
-          <w:lang w:val="id-ID"/>
-        </w:rPr>
-        <w:t>Admin</w:t>
-      </w:r>
-    </w:p>
-    <w:p>
-      <w:pPr>
-        <w:pStyle w:val="ListParagraph"/>
-        <w:numPr>
-          <w:ilvl w:val="0"/>
-          <w:numId w:val="15"/>
-        </w:numPr>
-        <w:tabs>
-          <w:tab w:val="left" w:pos="993"/>
-        </w:tabs>
-        <w:spacing w:line="276" w:lineRule="auto"/>
-        <w:contextualSpacing/>
-        <w:rPr>
-          <w:rFonts w:asciiTheme="majorHAnsi" w:eastAsia="Arial" w:hAnsiTheme="majorHAnsi" w:cs="Tahoma"/>
-          <w:sz w:val="18"/>
-          <w:szCs w:val="18"/>
-        </w:rPr>
-      </w:pPr>
-      <w:r>
-        <w:rPr>
-          <w:rFonts w:asciiTheme="majorHAnsi" w:eastAsia="Arial" w:hAnsiTheme="majorHAnsi" w:cs="Tahoma"/>
-          <w:sz w:val="18"/>
-          <w:szCs w:val="18"/>
-        </w:rPr>
-        <w:t xml:space="preserve">Listrik </w:t>
-      </w:r>
-      <w:r>
-        <w:rPr>
-          <w:rFonts w:asciiTheme="majorHAnsi" w:eastAsia="Arial" w:hAnsiTheme="majorHAnsi" w:cs="Tahoma"/>
-          <w:sz w:val="18"/>
-          <w:szCs w:val="18"/>
-          <w:lang w:val="id-ID"/>
-        </w:rPr>
-        <w:t>900</w:t>
-      </w:r>
-      <w:r>
-        <w:rPr>
-          <w:rFonts w:asciiTheme="majorHAnsi" w:eastAsia="Arial" w:hAnsiTheme="majorHAnsi" w:cs="Tahoma"/>
-          <w:sz w:val="18"/>
-          <w:szCs w:val="18"/>
-        </w:rPr>
-        <w:t xml:space="preserve"> VA</w:t>
-      </w:r>
-    </w:p>
-    <w:p>
-      <w:pPr>
-        <w:pStyle w:val="ListParagraph"/>
-        <w:numPr>
-          <w:ilvl w:val="0"/>
-          <w:numId w:val="15"/>
-        </w:numPr>
-        <w:tabs>
-          <w:tab w:val="left" w:pos="993"/>
-        </w:tabs>
-        <w:spacing w:line="276" w:lineRule="auto"/>
-        <w:contextualSpacing/>
-        <w:rPr>
-          <w:rFonts w:asciiTheme="majorHAnsi" w:eastAsia="Arial" w:hAnsiTheme="majorHAnsi" w:cs="Tahoma"/>
-          <w:sz w:val="18"/>
-          <w:szCs w:val="18"/>
-        </w:rPr>
-      </w:pPr>
-      <w:r>
-        <w:rPr>
-          <w:rFonts w:asciiTheme="majorHAnsi" w:eastAsia="Arial" w:hAnsiTheme="majorHAnsi" w:cs="Tahoma"/>
-          <w:sz w:val="18"/>
-          <w:szCs w:val="18"/>
-        </w:rPr>
-        <w:t>A</w:t>
-      </w:r>
-      <w:r>
-        <w:rPr>
-          <w:rFonts w:asciiTheme="majorHAnsi" w:eastAsia="Arial" w:hAnsiTheme="majorHAnsi" w:cs="Tahoma"/>
-          <w:sz w:val="18"/>
-          <w:szCs w:val="18"/>
-          <w:lang w:val="id-ID"/>
-        </w:rPr>
-        <w:t>k</w:t>
-      </w:r>
-      <w:proofErr w:type="spellStart"/>
-      <w:r>
-        <w:rPr>
-          <w:rFonts w:asciiTheme="majorHAnsi" w:eastAsia="Arial" w:hAnsiTheme="majorHAnsi" w:cs="Tahoma"/>
-          <w:sz w:val="18"/>
-          <w:szCs w:val="18"/>
-        </w:rPr>
-        <w:t>te</w:t>
-      </w:r>
-      <w:proofErr w:type="spellEnd"/>
-      <w:r>
-        <w:rPr>
-          <w:rFonts w:asciiTheme="majorHAnsi" w:eastAsia="Arial" w:hAnsiTheme="majorHAnsi" w:cs="Tahoma"/>
-          <w:sz w:val="18"/>
-          <w:szCs w:val="18"/>
-        </w:rPr>
-        <w:t xml:space="preserve"> Jual Beli</w:t>
-      </w:r>
-    </w:p>
-    <w:p>
-      <w:pPr>
-        <w:pStyle w:val="ListParagraph"/>
-        <w:numPr>
-          <w:ilvl w:val="0"/>
-          <w:numId w:val="15"/>
-        </w:numPr>
-        <w:tabs>
-          <w:tab w:val="left" w:pos="993"/>
-        </w:tabs>
-        <w:spacing w:line="276" w:lineRule="auto"/>
-        <w:contextualSpacing/>
-        <w:rPr>
-          <w:rFonts w:asciiTheme="majorHAnsi" w:eastAsia="Arial" w:hAnsiTheme="majorHAnsi" w:cs="Tahoma"/>
-          <w:sz w:val="18"/>
-          <w:szCs w:val="18"/>
-        </w:rPr>
-      </w:pPr>
-      <w:r>
-        <w:rPr>
-          <w:rFonts w:asciiTheme="majorHAnsi" w:eastAsia="Arial" w:hAnsiTheme="majorHAnsi" w:cs="Tahoma"/>
-          <w:sz w:val="18"/>
-          <w:szCs w:val="18"/>
-        </w:rPr>
-        <w:t>Balik Nama (SHGB)</w:t>
-      </w:r>
-    </w:p>
-    <w:p>
-      <w:pPr>
-        <w:pStyle w:val="ListParagraph"/>
-        <w:numPr>
-          <w:ilvl w:val="0"/>
-          <w:numId w:val="15"/>
-        </w:numPr>
-        <w:tabs>
-          <w:tab w:val="left" w:pos="993"/>
-        </w:tabs>
-        <w:spacing w:line="276" w:lineRule="auto"/>
-        <w:contextualSpacing/>
-        <w:rPr>
-          <w:rFonts w:asciiTheme="majorHAnsi" w:eastAsia="Arial" w:hAnsiTheme="majorHAnsi" w:cs="Tahoma"/>
-          <w:sz w:val="18"/>
-          <w:szCs w:val="18"/>
-        </w:rPr>
-      </w:pPr>
-      <w:r>
-        <w:rPr>
-          <w:rFonts w:asciiTheme="majorHAnsi" w:eastAsia="Arial" w:hAnsiTheme="majorHAnsi" w:cs="Tahoma"/>
-          <w:sz w:val="18"/>
-          <w:szCs w:val="18"/>
-        </w:rPr>
-        <w:t>PBG</w:t>
-      </w:r>
-      <w:r>
-        <w:rPr>
-          <w:rFonts w:asciiTheme="majorHAnsi" w:eastAsia="Arial" w:hAnsiTheme="majorHAnsi" w:cs="Tahoma"/>
-          <w:sz w:val="18"/>
-          <w:szCs w:val="18"/>
-        </w:rPr>
-        <w:t xml:space="preserve"> </w:t>
-      </w:r>
-    </w:p>
-    <w:p>
-      <w:pPr>
-        <w:pStyle w:val="ListParagraph"/>
-        <w:numPr>
-          <w:ilvl w:val="0"/>
-          <w:numId w:val="15"/>
-        </w:numPr>
-        <w:tabs>
-          <w:tab w:val="left" w:pos="993"/>
-        </w:tabs>
-        <w:spacing w:line="276" w:lineRule="auto"/>
-        <w:contextualSpacing/>
-        <w:rPr>
-          <w:rFonts w:asciiTheme="majorHAnsi" w:eastAsia="Arial" w:hAnsiTheme="majorHAnsi" w:cs="Tahoma"/>
-          <w:color w:val="FF0000"/>
-          <w:sz w:val="18"/>
-          <w:szCs w:val="18"/>
-        </w:rPr>
-      </w:pPr>
-      <w:r>
-        <w:rPr>
-          <w:rFonts w:asciiTheme="majorHAnsi" w:eastAsia="Arial" w:hAnsiTheme="majorHAnsi" w:cs="Tahoma"/>
-          <w:sz w:val="18"/>
-          <w:szCs w:val="18"/>
-        </w:rPr>
-        <w:t xml:space="preserve">BPHTB </w:t>
-      </w:r>
-      <w:r>
-        <w:rPr>
-          <w:rFonts w:asciiTheme="majorHAnsi" w:eastAsia="Arial" w:hAnsiTheme="majorHAnsi" w:cs="Tahoma"/>
-          <w:color w:val="FF0000"/>
-          <w:sz w:val="18"/>
-          <w:szCs w:val="18"/>
-        </w:rPr>
-        <w:t>(</w:t>
-      </w:r>
-      <w:proofErr w:type="spellStart"/>
-      <w:r>
-        <w:rPr>
-          <w:rFonts w:asciiTheme="majorHAnsi" w:eastAsia="Arial" w:hAnsiTheme="majorHAnsi" w:cs="Tahoma"/>
-          <w:b/>
-          <w:bCs/>
-          <w:color w:val="FF0000"/>
-          <w:sz w:val="18"/>
-          <w:szCs w:val="18"/>
-        </w:rPr>
-        <w:t>Sertifikat</w:t>
-      </w:r>
-      <w:proofErr w:type="spellEnd"/>
-      <w:r>
-        <w:rPr>
-          <w:rFonts w:asciiTheme="majorHAnsi" w:eastAsia="Arial" w:hAnsiTheme="majorHAnsi" w:cs="Tahoma"/>
-          <w:b/>
-          <w:bCs/>
-          <w:color w:val="FF0000"/>
-          <w:sz w:val="18"/>
-          <w:szCs w:val="18"/>
-        </w:rPr>
-        <w:t xml:space="preserve"> </w:t>
-      </w:r>
-      <w:proofErr w:type="spellStart"/>
-      <w:r>
-        <w:rPr>
-          <w:rFonts w:asciiTheme="majorHAnsi" w:eastAsia="Arial" w:hAnsiTheme="majorHAnsi" w:cs="Tahoma"/>
-          <w:b/>
-          <w:bCs/>
-          <w:color w:val="FF0000"/>
-          <w:sz w:val="18"/>
-          <w:szCs w:val="18"/>
-        </w:rPr>
-        <w:t>Pertama</w:t>
-      </w:r>
-      <w:proofErr w:type="spellEnd"/>
-      <w:r>
-        <w:rPr>
-          <w:rFonts w:asciiTheme="majorHAnsi" w:eastAsia="Arial" w:hAnsiTheme="majorHAnsi" w:cs="Tahoma"/>
-          <w:b/>
-          <w:bCs/>
-          <w:color w:val="FF0000"/>
-          <w:sz w:val="18"/>
-          <w:szCs w:val="18"/>
-        </w:rPr>
-        <w:t xml:space="preserve"> / </w:t>
-      </w:r>
-      <w:proofErr w:type="spellStart"/>
-      <w:r>
-        <w:rPr>
-          <w:rFonts w:asciiTheme="majorHAnsi" w:eastAsia="Arial" w:hAnsiTheme="majorHAnsi" w:cs="Tahoma"/>
-          <w:b/>
-          <w:bCs/>
-          <w:color w:val="FF0000"/>
-          <w:sz w:val="18"/>
-          <w:szCs w:val="18"/>
-        </w:rPr>
-        <w:t>pembelian</w:t>
-      </w:r>
-      <w:proofErr w:type="spellEnd"/>
-      <w:r>
-        <w:rPr>
-          <w:rFonts w:asciiTheme="majorHAnsi" w:eastAsia="Arial" w:hAnsiTheme="majorHAnsi" w:cs="Tahoma"/>
-          <w:b/>
-          <w:bCs/>
-          <w:color w:val="FF0000"/>
-          <w:sz w:val="18"/>
-          <w:szCs w:val="18"/>
-        </w:rPr>
-        <w:t xml:space="preserve"> </w:t>
-      </w:r>
-      <w:proofErr w:type="spellStart"/>
-      <w:r>
-        <w:rPr>
-          <w:rFonts w:asciiTheme="majorHAnsi" w:eastAsia="Arial" w:hAnsiTheme="majorHAnsi" w:cs="Tahoma"/>
-          <w:b/>
-          <w:bCs/>
-          <w:color w:val="FF0000"/>
-          <w:sz w:val="18"/>
-          <w:szCs w:val="18"/>
-        </w:rPr>
-        <w:t>pertama</w:t>
-      </w:r>
-      <w:proofErr w:type="spellEnd"/>
-      <w:r>
-        <w:rPr>
-          <w:rFonts w:asciiTheme="majorHAnsi" w:eastAsia="Arial" w:hAnsiTheme="majorHAnsi" w:cs="Tahoma"/>
-          <w:color w:val="FF0000"/>
-          <w:sz w:val="18"/>
-          <w:szCs w:val="18"/>
-        </w:rPr>
-        <w:t>)</w:t>
-      </w:r>
-    </w:p>
-    <w:p>
-      <w:pPr>
-        <w:pStyle w:val="ListParagraph"/>
-        <w:numPr>
-          <w:ilvl w:val="0"/>
-          <w:numId w:val="15"/>
-        </w:numPr>
-        <w:tabs>
-          <w:tab w:val="left" w:pos="993"/>
-        </w:tabs>
-        <w:spacing w:line="276" w:lineRule="auto"/>
-        <w:contextualSpacing/>
-        <w:rPr>
-          <w:rFonts w:asciiTheme="majorHAnsi" w:eastAsia="Arial" w:hAnsiTheme="majorHAnsi" w:cs="Tahoma"/>
-          <w:sz w:val="18"/>
-          <w:szCs w:val="18"/>
-        </w:rPr>
-      </w:pPr>
-      <w:r>
-        <w:rPr>
-          <w:rFonts w:asciiTheme="majorHAnsi" w:eastAsia="Arial" w:hAnsiTheme="majorHAnsi" w:cs="Tahoma"/>
-          <w:sz w:val="18"/>
-          <w:szCs w:val="18"/>
-          <w:lang w:val="id-ID"/>
-        </w:rPr>
-        <w:t xml:space="preserve">Biaya Realisasi </w:t>
-      </w:r>
-      <w:r>
-        <w:rPr>
-          <w:rFonts w:asciiTheme="majorHAnsi" w:eastAsia="Arial" w:hAnsiTheme="majorHAnsi" w:cs="Tahoma"/>
-          <w:sz w:val="18"/>
-          <w:szCs w:val="18"/>
-        </w:rPr>
-        <w:t xml:space="preserve">+ 1x </w:t>
-      </w:r>
-      <w:proofErr w:type="spellStart"/>
-      <w:r>
-        <w:rPr>
-          <w:rFonts w:asciiTheme="majorHAnsi" w:eastAsia="Arial" w:hAnsiTheme="majorHAnsi" w:cs="Tahoma"/>
-          <w:sz w:val="18"/>
-          <w:szCs w:val="18"/>
-        </w:rPr>
-        <w:t>Angsuran</w:t>
-      </w:r>
-      <w:proofErr w:type="spellEnd"/>
-      <w:r>
-        <w:rPr>
-          <w:rFonts w:asciiTheme="majorHAnsi" w:eastAsia="Arial" w:hAnsiTheme="majorHAnsi" w:cs="Tahoma"/>
-          <w:sz w:val="18"/>
-          <w:szCs w:val="18"/>
-        </w:rPr>
-        <w:t xml:space="preserve"> </w:t>
-      </w:r>
     </w:p>
     <w:p>
       <w:pPr>
@@ -7134,7 +6761,6 @@
           <w:sz w:val="18"/>
           <w:szCs w:val="18"/>
         </w:rPr>
-        <w:lastRenderedPageBreak/>
         <w:t xml:space="preserve">PIHAK KEDUA </w:t>
       </w:r>
       <w:proofErr w:type="spellStart"/>
@@ -11316,7 +10942,6 @@
           <w:sz w:val="18"/>
           <w:szCs w:val="18"/>
         </w:rPr>
-        <w:lastRenderedPageBreak/>
         <w:t>Pengembalian</w:t>
       </w:r>
       <w:proofErr w:type="spellEnd"/>
@@ -11713,6 +11338,7 @@
           <w:sz w:val="18"/>
           <w:szCs w:val="18"/>
         </w:rPr>
+        <w:lastRenderedPageBreak/>
         <w:t xml:space="preserve">Para </w:t>
       </w:r>
       <w:proofErr w:type="spellStart"/>
@@ -24144,7 +23770,7 @@
                                 <w:szCs w:val="18"/>
                                 <w:u w:val="single"/>
                               </w:rPr>
-                              <w:t>ALIYATUS SHOLEHAH</w:t>
+                              <w:t>RIZQINA CAHYANI</w:t>
                             </w:r>
                           </w:p>
                           <w:p>
@@ -24162,8 +23788,18 @@
                                 <w:sz w:val="18"/>
                                 <w:szCs w:val="18"/>
                               </w:rPr>
-                              <w:t>Staff Keuangan</w:t>
+                              <w:t>Administrasi &amp; Umum</w:t>
                             </w:r>
+                          </w:p>
+                          <w:p>
+                            <w:pPr>
+                              <w:jc w:val="center"/>
+                              <w:rPr>
+                                <w:rFonts w:asciiTheme="majorHAnsi" w:hAnsiTheme="majorHAnsi" w:cs="Tahoma"/>
+                                <w:sz w:val="18"/>
+                                <w:szCs w:val="18"/>
+                              </w:rPr>
+                            </w:pPr>
                           </w:p>
                         </w:txbxContent>
                       </wps:txbx>
@@ -24260,7 +23896,7 @@
                           <w:szCs w:val="18"/>
                           <w:u w:val="single"/>
                         </w:rPr>
-                        <w:t>ALIYATUS SHOLEHAH</w:t>
+                        <w:t>RIZQINA CAHYANI</w:t>
                       </w:r>
                     </w:p>
                     <w:p>
@@ -24278,16 +23914,18 @@
                           <w:sz w:val="18"/>
                           <w:szCs w:val="18"/>
                         </w:rPr>
-                        <w:t xml:space="preserve">Staff </w:t>
+                        <w:t>Administrasi &amp; Umum</w:t>
                       </w:r>
-                      <w:r>
+                    </w:p>
+                    <w:p>
+                      <w:pPr>
+                        <w:jc w:val="center"/>
                         <w:rPr>
                           <w:rFonts w:asciiTheme="majorHAnsi" w:hAnsiTheme="majorHAnsi" w:cs="Tahoma"/>
                           <w:sz w:val="18"/>
                           <w:szCs w:val="18"/>
                         </w:rPr>
-                        <w:t>Keuangan</w:t>
-                      </w:r>
+                      </w:pPr>
                     </w:p>
                   </w:txbxContent>
                 </v:textbox>
@@ -27731,6 +27369,10 @@
 </file>
 
 <file path=customXml/item1.xml><?xml version="1.0" encoding="utf-8"?>
+<b:Sources xmlns:b="http://schemas.openxmlformats.org/officeDocument/2006/bibliography" xmlns="http://schemas.openxmlformats.org/officeDocument/2006/bibliography" SelectedStyle="\APA.XSL" StyleName="APA"/>
+</file>
+
+<file path=customXml/item2.xml><?xml version="1.0" encoding="utf-8"?>
 <s:customData xmlns="http://www.wps.cn/officeDocument/2013/wpsCustomData" xmlns:s="http://www.wps.cn/officeDocument/2013/wpsCustomData">
   <customSectProps/>
   <customShpExts>
@@ -27739,22 +27381,18 @@
 </s:customData>
 </file>
 
-<file path=customXml/item2.xml><?xml version="1.0" encoding="utf-8"?>
-<b:Sources xmlns:b="http://schemas.openxmlformats.org/officeDocument/2006/bibliography" xmlns="http://schemas.openxmlformats.org/officeDocument/2006/bibliography" SelectedStyle="\APA.XSL" StyleName="APA"/>
+<file path=customXml/itemProps1.xml><?xml version="1.0" encoding="utf-8"?>
+<ds:datastoreItem xmlns:ds="http://schemas.openxmlformats.org/officeDocument/2006/customXml" ds:itemID="{77DC3C39-481E-474D-AE4A-E228FA88610D}">
+  <ds:schemaRefs>
+    <ds:schemaRef ds:uri="http://schemas.openxmlformats.org/officeDocument/2006/bibliography"/>
+  </ds:schemaRefs>
+</ds:datastoreItem>
 </file>
 
-<file path=customXml/itemProps1.xml><?xml version="1.0" encoding="utf-8"?>
+<file path=customXml/itemProps2.xml><?xml version="1.0" encoding="utf-8"?>
 <ds:datastoreItem xmlns:ds="http://schemas.openxmlformats.org/officeDocument/2006/customXml" ds:itemID="{B1977F7D-205B-4081-913C-38D41E755F92}">
   <ds:schemaRefs>
     <ds:schemaRef ds:uri="http://www.wps.cn/officeDocument/2013/wpsCustomData"/>
   </ds:schemaRefs>
 </ds:datastoreItem>
-</file>
-
-<file path=customXml/itemProps2.xml><?xml version="1.0" encoding="utf-8"?>
-<ds:datastoreItem xmlns:ds="http://schemas.openxmlformats.org/officeDocument/2006/customXml" ds:itemID="{77DC3C39-481E-474D-AE4A-E228FA88610D}">
-  <ds:schemaRefs>
-    <ds:schemaRef ds:uri="http://schemas.openxmlformats.org/officeDocument/2006/bibliography"/>
-  </ds:schemaRefs>
-</ds:datastoreItem>
 </file>
</xml_diff>